<commit_message>
Update MaximoDev Java Library.docx
</commit_message>
<xml_diff>
--- a/docs/MaximoDev Java Library.docx
+++ b/docs/MaximoDev Java Library.docx
@@ -6,7 +6,6 @@
       <w:pPr>
         <w:jc w:val="right"/>
       </w:pPr>
-      <w:bookmarkStart w:id="0" w:name="_GoBack"/>
       <w:r>
         <w:rPr>
           <w:noProof/>
@@ -47,7 +46,6 @@
           </wp:inline>
         </w:drawing>
       </w:r>
-      <w:bookmarkEnd w:id="0"/>
     </w:p>
     <w:p/>
     <w:p/>
@@ -88,8 +86,10 @@
         <w:rPr>
           <w:b/>
         </w:rPr>
-        <w:t>1</w:t>
-      </w:r>
+        <w:t>2</w:t>
+      </w:r>
+      <w:bookmarkStart w:id="0" w:name="_GoBack"/>
+      <w:bookmarkEnd w:id="0"/>
     </w:p>
     <w:p/>
     <w:p/>
@@ -3368,6 +3368,19 @@
           <w:lang w:eastAsia="x-none"/>
         </w:rPr>
       </w:pPr>
+      <w:r>
+        <w:rPr>
+          <w:lang w:eastAsia="x-none"/>
+        </w:rPr>
+        <w:t>The Extended Communication Template allows to embed tables in emails generated by Maximo communication templates. These tables can be populated using simple relationship from the main object.</w:t>
+      </w:r>
+    </w:p>
+    <w:p>
+      <w:pPr>
+        <w:rPr>
+          <w:lang w:eastAsia="x-none"/>
+        </w:rPr>
+      </w:pPr>
     </w:p>
     <w:p>
       <w:pPr>
@@ -4051,43 +4064,16 @@
     <w:p>
       <w:pPr>
         <w:rPr>
-          <w:lang w:eastAsia="x-none"/>
-        </w:rPr>
-      </w:pPr>
-    </w:p>
-    <w:p>
-      <w:pPr>
-        <w:rPr>
           <w:lang w:val="x-none" w:eastAsia="x-none"/>
         </w:rPr>
       </w:pPr>
     </w:p>
     <w:p>
       <w:pPr>
-        <w:pStyle w:val="Heading1"/>
-        <w:rPr>
-          <w:lang w:val="en-US"/>
-        </w:rPr>
-      </w:pPr>
-      <w:r>
-        <w:rPr>
-          <w:lang w:val="en-US"/>
-        </w:rPr>
-        <w:lastRenderedPageBreak/>
+        <w:pStyle w:val="Heading2"/>
+      </w:pPr>
+      <w:r>
         <w:t>How to</w:t>
-      </w:r>
-    </w:p>
-    <w:p>
-      <w:pPr>
-        <w:rPr>
-          <w:lang w:eastAsia="x-none"/>
-        </w:rPr>
-      </w:pPr>
-      <w:r>
-        <w:rPr>
-          <w:lang w:eastAsia="x-none"/>
-        </w:rPr>
-        <w:t>The Extended Communication Template allows to embed tables in emails generated by Maximo communication templates. These tables can be populated using simple relationship from the main object.</w:t>
       </w:r>
     </w:p>
     <w:p>
@@ -4254,6 +4240,7 @@
         <w:rPr>
           <w:noProof/>
         </w:rPr>
+        <w:lastRenderedPageBreak/>
         <w:drawing>
           <wp:inline distT="0" distB="0" distL="0" distR="0" wp14:anchorId="278826E5" wp14:editId="3B237081">
             <wp:extent cx="5457386" cy="3476445"/>
@@ -4300,13 +4287,499 @@
     </w:p>
     <w:p>
       <w:pPr>
-        <w:rPr>
-          <w:lang w:val="it-IT" w:eastAsia="x-none"/>
+        <w:pStyle w:val="Heading1"/>
+      </w:pPr>
+      <w:r>
+        <w:lastRenderedPageBreak/>
+        <w:t>CSV Exporter</w:t>
+      </w:r>
+    </w:p>
+    <w:p>
+      <w:pPr>
+        <w:rPr>
+          <w:lang w:val="x-none" w:eastAsia="x-none"/>
+        </w:rPr>
+      </w:pPr>
+      <w:r>
+        <w:rPr>
+          <w:lang w:val="x-none" w:eastAsia="x-none"/>
+        </w:rPr>
+        <w:t>In standard Maximo there is no way to schedule the invocation of an outbound interface in order to periodically export a CSV or XML file at a specific interval. This can be accomplished with a little custom Java class. I have used the Java code described in this post as a starting point to develop my own generic procedure. In this example I will show how periodically export in a CSV file all the assets that contains the word ‘pump’ in the description. The procedure can be adapted to periodically invoke any Publish Channel you like.</w:t>
+      </w:r>
+    </w:p>
+    <w:p>
+      <w:pPr>
+        <w:rPr>
+          <w:lang w:val="x-none" w:eastAsia="x-none"/>
+        </w:rPr>
+      </w:pPr>
+    </w:p>
+    <w:p>
+      <w:pPr>
+        <w:pStyle w:val="Heading2"/>
+      </w:pPr>
+      <w:r>
+        <w:rPr>
+          <w:lang w:val="en-US"/>
+        </w:rPr>
+        <w:t>Configuration</w:t>
+      </w:r>
+    </w:p>
+    <w:p>
+      <w:pPr>
+        <w:rPr>
+          <w:lang w:val="x-none" w:eastAsia="x-none"/>
+        </w:rPr>
+      </w:pPr>
+      <w:r>
+        <w:rPr>
+          <w:lang w:val="x-none" w:eastAsia="x-none"/>
+        </w:rPr>
+        <w:t>Create an Integration Object Structure MYASSET and add the ASSET object as source.</w:t>
+      </w:r>
+    </w:p>
+    <w:p>
+      <w:pPr>
+        <w:rPr>
+          <w:lang w:val="x-none" w:eastAsia="x-none"/>
+        </w:rPr>
+      </w:pPr>
+    </w:p>
+    <w:p>
+      <w:pPr>
+        <w:pStyle w:val="Figure"/>
+        <w:rPr>
+          <w:lang w:val="x-none"/>
+        </w:rPr>
+      </w:pPr>
+      <w:r>
+        <w:rPr>
+          <w:noProof/>
+        </w:rPr>
+        <w:drawing>
+          <wp:inline distT="0" distB="0" distL="0" distR="0" wp14:anchorId="7E82879A" wp14:editId="4C7A5A95">
+            <wp:extent cx="5615796" cy="1789542"/>
+            <wp:effectExtent l="0" t="0" r="4445" b="1270"/>
+            <wp:docPr id="8" name="Picture 8"/>
+            <wp:cNvGraphicFramePr>
+              <a:graphicFrameLocks xmlns:a="http://schemas.openxmlformats.org/drawingml/2006/main" noChangeAspect="1"/>
+            </wp:cNvGraphicFramePr>
+            <a:graphic xmlns:a="http://schemas.openxmlformats.org/drawingml/2006/main">
+              <a:graphicData uri="http://schemas.openxmlformats.org/drawingml/2006/picture">
+                <pic:pic xmlns:pic="http://schemas.openxmlformats.org/drawingml/2006/picture">
+                  <pic:nvPicPr>
+                    <pic:cNvPr id="0" name="Picture 7"/>
+                    <pic:cNvPicPr>
+                      <a:picLocks noChangeAspect="1" noChangeArrowheads="1"/>
+                    </pic:cNvPicPr>
+                  </pic:nvPicPr>
+                  <pic:blipFill>
+                    <a:blip r:embed="rId12">
+                      <a:extLst>
+                        <a:ext uri="{28A0092B-C50C-407E-A947-70E740481C1C}">
+                          <a14:useLocalDpi xmlns:a14="http://schemas.microsoft.com/office/drawing/2010/main" val="0"/>
+                        </a:ext>
+                      </a:extLst>
+                    </a:blip>
+                    <a:srcRect/>
+                    <a:stretch>
+                      <a:fillRect/>
+                    </a:stretch>
+                  </pic:blipFill>
+                  <pic:spPr bwMode="auto">
+                    <a:xfrm>
+                      <a:off x="0" y="0"/>
+                      <a:ext cx="5638618" cy="1796815"/>
+                    </a:xfrm>
+                    <a:prstGeom prst="rect">
+                      <a:avLst/>
+                    </a:prstGeom>
+                    <a:noFill/>
+                    <a:ln>
+                      <a:noFill/>
+                    </a:ln>
+                  </pic:spPr>
+                </pic:pic>
+              </a:graphicData>
+            </a:graphic>
+          </wp:inline>
+        </w:drawing>
+      </w:r>
+    </w:p>
+    <w:p>
+      <w:pPr>
+        <w:rPr>
+          <w:lang w:val="x-none" w:eastAsia="x-none"/>
+        </w:rPr>
+      </w:pPr>
+    </w:p>
+    <w:p>
+      <w:pPr>
+        <w:rPr>
+          <w:lang w:val="x-none" w:eastAsia="x-none"/>
+        </w:rPr>
+      </w:pPr>
+      <w:r>
+        <w:rPr>
+          <w:lang w:val="x-none" w:eastAsia="x-none"/>
+        </w:rPr>
+        <w:t>Remember to select ‘Support Flat Structure’ if you need CSV export.</w:t>
+      </w:r>
+    </w:p>
+    <w:p>
+      <w:pPr>
+        <w:rPr>
+          <w:lang w:val="x-none" w:eastAsia="x-none"/>
+        </w:rPr>
+      </w:pPr>
+    </w:p>
+    <w:p>
+      <w:pPr>
+        <w:rPr>
+          <w:lang w:val="x-none" w:eastAsia="x-none"/>
+        </w:rPr>
+      </w:pPr>
+      <w:r>
+        <w:rPr>
+          <w:lang w:val="x-none" w:eastAsia="x-none"/>
+        </w:rPr>
+        <w:t>Now create the Publish Channel MYASSETS.</w:t>
+      </w:r>
+    </w:p>
+    <w:p>
+      <w:pPr>
+        <w:rPr>
+          <w:lang w:val="x-none" w:eastAsia="x-none"/>
+        </w:rPr>
+      </w:pPr>
+    </w:p>
+    <w:p>
+      <w:pPr>
+        <w:pStyle w:val="Figure"/>
+        <w:rPr>
+          <w:lang w:val="x-none"/>
+        </w:rPr>
+      </w:pPr>
+      <w:r>
+        <w:rPr>
+          <w:noProof/>
+        </w:rPr>
+        <w:drawing>
+          <wp:inline distT="0" distB="0" distL="0" distR="0" wp14:anchorId="48FAFC34" wp14:editId="5F111987">
+            <wp:extent cx="5732145" cy="1464940"/>
+            <wp:effectExtent l="0" t="0" r="1905" b="2540"/>
+            <wp:docPr id="7" name="Picture 7"/>
+            <wp:cNvGraphicFramePr>
+              <a:graphicFrameLocks xmlns:a="http://schemas.openxmlformats.org/drawingml/2006/main" noChangeAspect="1"/>
+            </wp:cNvGraphicFramePr>
+            <a:graphic xmlns:a="http://schemas.openxmlformats.org/drawingml/2006/main">
+              <a:graphicData uri="http://schemas.openxmlformats.org/drawingml/2006/picture">
+                <pic:pic xmlns:pic="http://schemas.openxmlformats.org/drawingml/2006/picture">
+                  <pic:nvPicPr>
+                    <pic:cNvPr id="0" name="Picture 5"/>
+                    <pic:cNvPicPr>
+                      <a:picLocks noChangeAspect="1" noChangeArrowheads="1"/>
+                    </pic:cNvPicPr>
+                  </pic:nvPicPr>
+                  <pic:blipFill>
+                    <a:blip r:embed="rId13">
+                      <a:extLst>
+                        <a:ext uri="{28A0092B-C50C-407E-A947-70E740481C1C}">
+                          <a14:useLocalDpi xmlns:a14="http://schemas.microsoft.com/office/drawing/2010/main" val="0"/>
+                        </a:ext>
+                      </a:extLst>
+                    </a:blip>
+                    <a:srcRect/>
+                    <a:stretch>
+                      <a:fillRect/>
+                    </a:stretch>
+                  </pic:blipFill>
+                  <pic:spPr bwMode="auto">
+                    <a:xfrm>
+                      <a:off x="0" y="0"/>
+                      <a:ext cx="5794896" cy="1480977"/>
+                    </a:xfrm>
+                    <a:prstGeom prst="rect">
+                      <a:avLst/>
+                    </a:prstGeom>
+                    <a:noFill/>
+                    <a:ln>
+                      <a:noFill/>
+                    </a:ln>
+                  </pic:spPr>
+                </pic:pic>
+              </a:graphicData>
+            </a:graphic>
+          </wp:inline>
+        </w:drawing>
+      </w:r>
+    </w:p>
+    <w:p>
+      <w:pPr>
+        <w:rPr>
+          <w:lang w:val="x-none" w:eastAsia="x-none"/>
+        </w:rPr>
+      </w:pPr>
+    </w:p>
+    <w:p>
+      <w:pPr>
+        <w:rPr>
+          <w:lang w:val="x-none" w:eastAsia="x-none"/>
+        </w:rPr>
+      </w:pPr>
+      <w:r>
+        <w:rPr>
+          <w:lang w:val="x-none" w:eastAsia="x-none"/>
+        </w:rPr>
+        <w:t>Create an External System (or reuse your own) and add the MYASSETS Publish Channel to it.</w:t>
+      </w:r>
+    </w:p>
+    <w:p>
+      <w:pPr>
+        <w:rPr>
+          <w:lang w:val="x-none" w:eastAsia="x-none"/>
+        </w:rPr>
+      </w:pPr>
+    </w:p>
+    <w:p>
+      <w:pPr>
+        <w:pStyle w:val="Figure"/>
+        <w:rPr>
+          <w:lang w:val="x-none"/>
+        </w:rPr>
+      </w:pPr>
+      <w:r>
+        <w:rPr>
+          <w:noProof/>
+        </w:rPr>
+        <w:lastRenderedPageBreak/>
+        <w:drawing>
+          <wp:inline distT="0" distB="0" distL="0" distR="0" wp14:anchorId="22D4B9E5" wp14:editId="6B6354BE">
+            <wp:extent cx="5792530" cy="1240280"/>
+            <wp:effectExtent l="0" t="0" r="0" b="0"/>
+            <wp:docPr id="5" name="Picture 5"/>
+            <wp:cNvGraphicFramePr>
+              <a:graphicFrameLocks xmlns:a="http://schemas.openxmlformats.org/drawingml/2006/main" noChangeAspect="1"/>
+            </wp:cNvGraphicFramePr>
+            <a:graphic xmlns:a="http://schemas.openxmlformats.org/drawingml/2006/main">
+              <a:graphicData uri="http://schemas.openxmlformats.org/drawingml/2006/picture">
+                <pic:pic xmlns:pic="http://schemas.openxmlformats.org/drawingml/2006/picture">
+                  <pic:nvPicPr>
+                    <pic:cNvPr id="0" name="Picture 3"/>
+                    <pic:cNvPicPr>
+                      <a:picLocks noChangeAspect="1" noChangeArrowheads="1"/>
+                    </pic:cNvPicPr>
+                  </pic:nvPicPr>
+                  <pic:blipFill>
+                    <a:blip r:embed="rId14">
+                      <a:extLst>
+                        <a:ext uri="{28A0092B-C50C-407E-A947-70E740481C1C}">
+                          <a14:useLocalDpi xmlns:a14="http://schemas.microsoft.com/office/drawing/2010/main" val="0"/>
+                        </a:ext>
+                      </a:extLst>
+                    </a:blip>
+                    <a:srcRect/>
+                    <a:stretch>
+                      <a:fillRect/>
+                    </a:stretch>
+                  </pic:blipFill>
+                  <pic:spPr bwMode="auto">
+                    <a:xfrm>
+                      <a:off x="0" y="0"/>
+                      <a:ext cx="5805851" cy="1243132"/>
+                    </a:xfrm>
+                    <a:prstGeom prst="rect">
+                      <a:avLst/>
+                    </a:prstGeom>
+                    <a:noFill/>
+                    <a:ln>
+                      <a:noFill/>
+                    </a:ln>
+                  </pic:spPr>
+                </pic:pic>
+              </a:graphicData>
+            </a:graphic>
+          </wp:inline>
+        </w:drawing>
+      </w:r>
+    </w:p>
+    <w:p>
+      <w:pPr>
+        <w:rPr>
+          <w:lang w:val="x-none" w:eastAsia="x-none"/>
+        </w:rPr>
+      </w:pPr>
+    </w:p>
+    <w:p>
+      <w:pPr>
+        <w:rPr>
+          <w:lang w:val="x-none" w:eastAsia="x-none"/>
+        </w:rPr>
+      </w:pPr>
+      <w:r>
+        <w:rPr>
+          <w:lang w:val="x-none" w:eastAsia="x-none"/>
+        </w:rPr>
+        <w:t>Enable publish channel and test that everything is ok using the ‘Data Export’ button. A CSV file should appear in few minutes in your MIF output folder (see mxe.int.globaldir system property). If you have problems check the JMS queues, JMSQSEQCONSUMER crontask and anything that may block the publish channel functionality.</w:t>
+      </w:r>
+    </w:p>
+    <w:p>
+      <w:pPr>
+        <w:rPr>
+          <w:lang w:val="x-none" w:eastAsia="x-none"/>
+        </w:rPr>
+      </w:pPr>
+    </w:p>
+    <w:p>
+      <w:pPr>
+        <w:pStyle w:val="Heading3"/>
+      </w:pPr>
+      <w:r>
+        <w:t>Cron Task</w:t>
+      </w:r>
+    </w:p>
+    <w:p>
+      <w:pPr>
+        <w:rPr>
+          <w:lang w:val="x-none" w:eastAsia="x-none"/>
+        </w:rPr>
+      </w:pPr>
+    </w:p>
+    <w:p>
+      <w:pPr>
+        <w:rPr>
+          <w:lang w:val="x-none" w:eastAsia="x-none"/>
+        </w:rPr>
+      </w:pPr>
+      <w:r>
+        <w:rPr>
+          <w:lang w:val="x-none" w:eastAsia="x-none"/>
+        </w:rPr>
+        <w:t xml:space="preserve">If everything is ok it’s now time to schedule the invocation of the Publish Channel. Go to System Configuration – Platform Configuration – Cron Task Setup and create the crontask instance setting </w:t>
+      </w:r>
+      <w:r>
+        <w:rPr>
+          <w:lang w:eastAsia="x-none"/>
+        </w:rPr>
+        <w:t>mxdev</w:t>
+      </w:r>
+      <w:r>
+        <w:rPr>
+          <w:lang w:val="x-none" w:eastAsia="x-none"/>
+        </w:rPr>
+        <w:t>.integration.cron.RunPublishChannelCrontask in the Class field.</w:t>
+      </w:r>
+    </w:p>
+    <w:p>
+      <w:pPr>
+        <w:rPr>
+          <w:lang w:val="x-none" w:eastAsia="x-none"/>
+        </w:rPr>
+      </w:pPr>
+    </w:p>
+    <w:p>
+      <w:pPr>
+        <w:pStyle w:val="Figure"/>
+        <w:rPr>
+          <w:lang w:val="x-none"/>
+        </w:rPr>
+      </w:pPr>
+      <w:r>
+        <w:rPr>
+          <w:noProof/>
+        </w:rPr>
+        <w:drawing>
+          <wp:inline distT="0" distB="0" distL="0" distR="0" wp14:anchorId="1D1F6431" wp14:editId="72F625ED">
+            <wp:extent cx="5730325" cy="1830741"/>
+            <wp:effectExtent l="0" t="0" r="3810" b="0"/>
+            <wp:docPr id="4" name="Picture 4"/>
+            <wp:cNvGraphicFramePr>
+              <a:graphicFrameLocks xmlns:a="http://schemas.openxmlformats.org/drawingml/2006/main" noChangeAspect="1"/>
+            </wp:cNvGraphicFramePr>
+            <a:graphic xmlns:a="http://schemas.openxmlformats.org/drawingml/2006/main">
+              <a:graphicData uri="http://schemas.openxmlformats.org/drawingml/2006/picture">
+                <pic:pic xmlns:pic="http://schemas.openxmlformats.org/drawingml/2006/picture">
+                  <pic:nvPicPr>
+                    <pic:cNvPr id="0" name="Picture 1"/>
+                    <pic:cNvPicPr>
+                      <a:picLocks noChangeAspect="1" noChangeArrowheads="1"/>
+                    </pic:cNvPicPr>
+                  </pic:nvPicPr>
+                  <pic:blipFill>
+                    <a:blip r:embed="rId15">
+                      <a:extLst>
+                        <a:ext uri="{28A0092B-C50C-407E-A947-70E740481C1C}">
+                          <a14:useLocalDpi xmlns:a14="http://schemas.microsoft.com/office/drawing/2010/main" val="0"/>
+                        </a:ext>
+                      </a:extLst>
+                    </a:blip>
+                    <a:srcRect/>
+                    <a:stretch>
+                      <a:fillRect/>
+                    </a:stretch>
+                  </pic:blipFill>
+                  <pic:spPr bwMode="auto">
+                    <a:xfrm>
+                      <a:off x="0" y="0"/>
+                      <a:ext cx="5735678" cy="1832451"/>
+                    </a:xfrm>
+                    <a:prstGeom prst="rect">
+                      <a:avLst/>
+                    </a:prstGeom>
+                    <a:noFill/>
+                    <a:ln>
+                      <a:noFill/>
+                    </a:ln>
+                  </pic:spPr>
+                </pic:pic>
+              </a:graphicData>
+            </a:graphic>
+          </wp:inline>
+        </w:drawing>
+      </w:r>
+    </w:p>
+    <w:p>
+      <w:pPr>
+        <w:rPr>
+          <w:lang w:val="x-none" w:eastAsia="x-none"/>
+        </w:rPr>
+      </w:pPr>
+    </w:p>
+    <w:p>
+      <w:pPr>
+        <w:rPr>
+          <w:lang w:val="x-none" w:eastAsia="x-none"/>
+        </w:rPr>
+      </w:pPr>
+      <w:r>
+        <w:rPr>
+          <w:lang w:val="x-none" w:eastAsia="x-none"/>
+        </w:rPr>
+        <w:t>Activate and reload the crontask instance with the Action – Reload Request command.</w:t>
+      </w:r>
+    </w:p>
+    <w:p>
+      <w:pPr>
+        <w:rPr>
+          <w:lang w:val="x-none" w:eastAsia="x-none"/>
+        </w:rPr>
+      </w:pPr>
+      <w:r>
+        <w:rPr>
+          <w:lang w:val="x-none" w:eastAsia="x-none"/>
+        </w:rPr>
+        <w:t>You should now see a new CSV file published every 2 minutes in the MIF output folder.</w:t>
+      </w:r>
+    </w:p>
+    <w:p>
+      <w:pPr>
+        <w:rPr>
+          <w:lang w:val="x-none" w:eastAsia="x-none"/>
         </w:rPr>
       </w:pPr>
     </w:p>
     <w:sectPr>
-      <w:footerReference w:type="default" r:id="rId12"/>
+      <w:footerReference w:type="default" r:id="rId16"/>
       <w:pgSz w:w="11907" w:h="16839" w:code="9"/>
       <w:pgMar w:top="1440" w:right="1080" w:bottom="1440" w:left="1080" w:header="720" w:footer="720" w:gutter="0"/>
       <w:cols w:space="720"/>
@@ -4352,7 +4825,13 @@
       </w:pBdr>
     </w:pPr>
     <w:r>
-      <w:t>MaximoDev Java Library</w:t>
+      <w:t>M</w:t>
+    </w:r>
+    <w:r>
+      <w:t>x</w:t>
+    </w:r>
+    <w:r>
+      <w:t>Dev Java Library</w:t>
     </w:r>
     <w:r>
       <w:tab/>
@@ -11631,7 +12110,7 @@
 </file>
 
 <file path=customXml/itemProps1.xml><?xml version="1.0" encoding="utf-8"?>
-<ds:datastoreItem xmlns:ds="http://schemas.openxmlformats.org/officeDocument/2006/customXml" ds:itemID="{BC38B275-3085-4874-804B-F5775741BE69}">
+<ds:datastoreItem xmlns:ds="http://schemas.openxmlformats.org/officeDocument/2006/customXml" ds:itemID="{4819E28E-1D41-4E02-92C1-0CD23FF18F18}">
   <ds:schemaRefs>
     <ds:schemaRef ds:uri="http://schemas.openxmlformats.org/officeDocument/2006/bibliography"/>
   </ds:schemaRefs>

</xml_diff>

<commit_message>
Revised parsing and test
</commit_message>
<xml_diff>
--- a/docs/MaximoDev Java Library.docx
+++ b/docs/MaximoDev Java Library.docx
@@ -6,7 +6,6 @@
       <w:pPr>
         <w:jc w:val="right"/>
       </w:pPr>
-      <w:bookmarkStart w:id="0" w:name="_GoBack"/>
       <w:r>
         <w:rPr>
           <w:noProof/>
@@ -47,7 +46,6 @@
           </wp:inline>
         </w:drawing>
       </w:r>
-      <w:bookmarkEnd w:id="0"/>
     </w:p>
     <w:p/>
     <w:p/>
@@ -1253,7 +1251,21 @@
           <w:b/>
           <w:lang w:eastAsia="x-none"/>
         </w:rPr>
+        <w:t>[</w:t>
+      </w:r>
+      <w:r>
+        <w:rPr>
+          <w:b/>
+          <w:lang w:eastAsia="x-none"/>
+        </w:rPr>
         <w:t>CURRDATETIME</w:t>
+      </w:r>
+      <w:r>
+        <w:rPr>
+          <w:b/>
+          <w:lang w:eastAsia="x-none"/>
+        </w:rPr>
+        <w:t>]</w:t>
       </w:r>
       <w:r>
         <w:rPr>
@@ -1310,7 +1322,7 @@
         <w:rPr>
           <w:lang w:eastAsia="x-none"/>
         </w:rPr>
-        <w:t>2</w:t>
+        <w:t>1</w:t>
       </w:r>
       <w:r>
         <w:rPr>
@@ -1330,38 +1342,8 @@
         </w:rPr>
         <w:t xml:space="preserve"> of column 4 is copied.</w:t>
       </w:r>
-      <w:r>
-        <w:rPr>
-          <w:lang w:eastAsia="x-none"/>
-        </w:rPr>
-        <w:t xml:space="preserve"> Note that index starts from 0 so 1 means 2</w:t>
-      </w:r>
-      <w:r>
-        <w:rPr>
-          <w:vertAlign w:val="superscript"/>
-          <w:lang w:eastAsia="x-none"/>
-        </w:rPr>
-        <w:t>nd</w:t>
-      </w:r>
-      <w:r>
-        <w:rPr>
-          <w:lang w:eastAsia="x-none"/>
-        </w:rPr>
-        <w:t xml:space="preserve"> character. The end index is exclusive to ‘3’ points to 4</w:t>
-      </w:r>
-      <w:r>
-        <w:rPr>
-          <w:vertAlign w:val="superscript"/>
-          <w:lang w:eastAsia="x-none"/>
-        </w:rPr>
-        <w:t>th</w:t>
-      </w:r>
-      <w:r>
-        <w:rPr>
-          <w:lang w:eastAsia="x-none"/>
-        </w:rPr>
-        <w:t xml:space="preserve"> character but it is not included in the output string.</w:t>
-      </w:r>
+      <w:bookmarkStart w:id="0" w:name="_GoBack"/>
+      <w:bookmarkEnd w:id="0"/>
     </w:p>
     <w:p>
       <w:pPr>
@@ -9851,7 +9833,7 @@
     </w:rPrDefault>
     <w:pPrDefault/>
   </w:docDefaults>
-  <w:latentStyles w:defLockedState="0" w:defUIPriority="99" w:defSemiHidden="0" w:defUnhideWhenUsed="0" w:defQFormat="0" w:count="377">
+  <w:latentStyles w:defLockedState="0" w:defUIPriority="99" w:defSemiHidden="0" w:defUnhideWhenUsed="0" w:defQFormat="0" w:count="376">
     <w:lsdException w:name="Normal" w:uiPriority="0" w:qFormat="1"/>
     <w:lsdException w:name="heading 1" w:uiPriority="9" w:qFormat="1"/>
     <w:lsdException w:name="heading 2" w:semiHidden="1" w:uiPriority="9" w:unhideWhenUsed="1" w:qFormat="1"/>
@@ -10228,7 +10210,6 @@
     <w:lsdException w:name="Hashtag" w:semiHidden="1" w:unhideWhenUsed="1"/>
     <w:lsdException w:name="Unresolved Mention" w:semiHidden="1" w:unhideWhenUsed="1"/>
     <w:lsdException w:name="Smart Link" w:semiHidden="1" w:unhideWhenUsed="1"/>
-    <w:lsdException w:name="Smart Link Error" w:semiHidden="1" w:unhideWhenUsed="1"/>
   </w:latentStyles>
   <w:style w:type="paragraph" w:default="1" w:styleId="Normal">
     <w:name w:val="Normal"/>
@@ -11631,7 +11612,7 @@
 </file>
 
 <file path=customXml/itemProps1.xml><?xml version="1.0" encoding="utf-8"?>
-<ds:datastoreItem xmlns:ds="http://schemas.openxmlformats.org/officeDocument/2006/customXml" ds:itemID="{BC38B275-3085-4874-804B-F5775741BE69}">
+<ds:datastoreItem xmlns:ds="http://schemas.openxmlformats.org/officeDocument/2006/customXml" ds:itemID="{DF6A279C-B412-4217-A060-A624EFF4BE86}">
   <ds:schemaRefs>
     <ds:schemaRef ds:uri="http://schemas.openxmlformats.org/officeDocument/2006/bibliography"/>
   </ds:schemaRefs>

</xml_diff>